<commit_message>
added lmer for response latency
</commit_message>
<xml_diff>
--- a/soc_ref_uncert_script.docx
+++ b/soc_ref_uncert_script.docx
@@ -72,7 +72,6 @@
       </w:r>
     </w:p>
     <w:p>
-      <w:bookmarkStart w:id="0" w:name="_GoBack"/>
       <w:r>
         <w:rPr>
           <w:b/>
@@ -150,7 +149,6 @@
           </wp:anchor>
         </w:drawing>
       </w:r>
-      <w:bookmarkEnd w:id="0"/>
       <w:r>
         <w:t xml:space="preserve">Arrange black tablecloth on large table with </w:t>
       </w:r>
@@ -188,15 +186,7 @@
         <w:t>Arrange</w:t>
       </w:r>
       <w:r>
-        <w:t xml:space="preserve"> camera facing child at a </w:t>
-      </w:r>
-      <w:proofErr w:type="gramStart"/>
-      <w:r>
-        <w:t>45 degree</w:t>
-      </w:r>
-      <w:proofErr w:type="gramEnd"/>
-      <w:r>
-        <w:t xml:space="preserve"> angle</w:t>
+        <w:t xml:space="preserve"> camera facing child at a 45 degree angle</w:t>
       </w:r>
       <w:r>
         <w:t xml:space="preserve">. Make sure </w:t>
@@ -263,15 +253,7 @@
     </w:p>
     <w:p>
       <w:r>
-        <w:t>Metronome (</w:t>
-      </w:r>
-      <w:proofErr w:type="spellStart"/>
-      <w:r>
-        <w:t>Blinky</w:t>
-      </w:r>
-      <w:proofErr w:type="spellEnd"/>
-      <w:r>
-        <w:t xml:space="preserve"> iPhone app</w:t>
+        <w:t>Metronome (Blinky iPhone app</w:t>
       </w:r>
       <w:r>
         <w:t>; turn off auto-lock in General Settings</w:t>
@@ -488,11 +470,6 @@
           <w:i/>
         </w:rPr>
         <w:tab/>
-      </w:r>
-      <w:r>
-        <w:rPr>
-          <w:i/>
-        </w:rPr>
         <w:t xml:space="preserve">Demonstrate if child does not put </w:t>
       </w:r>
       <w:r>
@@ -585,6 +562,26 @@
     </w:p>
     <w:p>
       <w:r>
+        <w:rPr>
+          <w:i/>
+        </w:rPr>
+        <w:tab/>
+      </w:r>
+      <w:r>
+        <w:rPr>
+          <w:i/>
+        </w:rPr>
+        <w:t>-Can you put the ___</w:t>
+      </w:r>
+      <w:r>
+        <w:rPr>
+          <w:i/>
+        </w:rPr>
+        <w:t xml:space="preserve"> in the bucket?</w:t>
+      </w:r>
+    </w:p>
+    <w:p>
+      <w:r>
         <w:tab/>
         <w:t xml:space="preserve">-Push both objects </w:t>
       </w:r>
@@ -597,40 +594,11 @@
       <w:r>
         <w:t xml:space="preserve"> to the 2 crayon marks closest to child</w:t>
       </w:r>
-    </w:p>
-    <w:p>
-      <w:pPr>
-        <w:rPr>
-          <w:i/>
-        </w:rPr>
-      </w:pPr>
       <w:r>
-        <w:rPr>
-          <w:i/>
-        </w:rPr>
-        <w:tab/>
-        <w:t xml:space="preserve">-Can you put </w:t>
+        <w:t xml:space="preserve"> (look at child after pushing)</w:t>
       </w:r>
-      <w:proofErr w:type="spellStart"/>
-      <w:r>
-        <w:rPr>
-          <w:i/>
-        </w:rPr>
-        <w:t>the</w:t>
-      </w:r>
-      <w:proofErr w:type="spellEnd"/>
-      <w:r>
-        <w:rPr>
-          <w:i/>
-        </w:rPr>
-        <w:t xml:space="preserve"> ___</w:t>
-      </w:r>
-      <w:r>
-        <w:rPr>
-          <w:i/>
-        </w:rPr>
-        <w:t xml:space="preserve"> in the bucket?</w:t>
-      </w:r>
+      <w:bookmarkStart w:id="0" w:name="_GoBack"/>
+      <w:bookmarkEnd w:id="0"/>
     </w:p>
     <w:p>
       <w:pPr>
@@ -810,21 +778,7 @@
               <w:rPr>
                 <w:i/>
               </w:rPr>
-              <w:t>“</w:t>
-            </w:r>
-            <w:proofErr w:type="spellStart"/>
-            <w:r>
-              <w:rPr>
-                <w:i/>
-              </w:rPr>
-              <w:t>Blicket</w:t>
-            </w:r>
-            <w:proofErr w:type="spellEnd"/>
-            <w:r>
-              <w:rPr>
-                <w:i/>
-              </w:rPr>
-              <w:t>”</w:t>
+              <w:t>“Blicket”</w:t>
             </w:r>
           </w:p>
         </w:tc>
@@ -1458,21 +1412,7 @@
               <w:rPr>
                 <w:i/>
               </w:rPr>
-              <w:t>“</w:t>
-            </w:r>
-            <w:proofErr w:type="spellStart"/>
-            <w:r>
-              <w:rPr>
-                <w:i/>
-              </w:rPr>
-              <w:t>Dawnoo</w:t>
-            </w:r>
-            <w:proofErr w:type="spellEnd"/>
-            <w:r>
-              <w:rPr>
-                <w:i/>
-              </w:rPr>
-              <w:t>”</w:t>
+              <w:t>“Dawnoo”</w:t>
             </w:r>
           </w:p>
         </w:tc>
@@ -2106,21 +2046,7 @@
               <w:rPr>
                 <w:i/>
               </w:rPr>
-              <w:t>“</w:t>
-            </w:r>
-            <w:proofErr w:type="spellStart"/>
-            <w:r>
-              <w:rPr>
-                <w:i/>
-              </w:rPr>
-              <w:t>Toma</w:t>
-            </w:r>
-            <w:proofErr w:type="spellEnd"/>
-            <w:r>
-              <w:rPr>
-                <w:i/>
-              </w:rPr>
-              <w:t>”</w:t>
+              <w:t>“Toma”</w:t>
             </w:r>
           </w:p>
         </w:tc>
@@ -2308,21 +2234,7 @@
               <w:rPr>
                 <w:i/>
               </w:rPr>
-              <w:t>“</w:t>
-            </w:r>
-            <w:proofErr w:type="spellStart"/>
-            <w:r>
-              <w:rPr>
-                <w:i/>
-              </w:rPr>
-              <w:t>Hiftam</w:t>
-            </w:r>
-            <w:proofErr w:type="spellEnd"/>
-            <w:r>
-              <w:rPr>
-                <w:i/>
-              </w:rPr>
-              <w:t>”</w:t>
+              <w:t>“Hiftam”</w:t>
             </w:r>
           </w:p>
         </w:tc>
@@ -2802,21 +2714,7 @@
               <w:rPr>
                 <w:i/>
               </w:rPr>
-              <w:t>“</w:t>
-            </w:r>
-            <w:proofErr w:type="spellStart"/>
-            <w:r>
-              <w:rPr>
-                <w:i/>
-              </w:rPr>
-              <w:t>Blicket</w:t>
-            </w:r>
-            <w:proofErr w:type="spellEnd"/>
-            <w:r>
-              <w:rPr>
-                <w:i/>
-              </w:rPr>
-              <w:t>”</w:t>
+              <w:t>“Blicket”</w:t>
             </w:r>
           </w:p>
         </w:tc>
@@ -3516,21 +3414,7 @@
               <w:rPr>
                 <w:i/>
               </w:rPr>
-              <w:t>“</w:t>
-            </w:r>
-            <w:proofErr w:type="spellStart"/>
-            <w:r>
-              <w:rPr>
-                <w:i/>
-              </w:rPr>
-              <w:t>Dawnoo</w:t>
-            </w:r>
-            <w:proofErr w:type="spellEnd"/>
-            <w:r>
-              <w:rPr>
-                <w:i/>
-              </w:rPr>
-              <w:t>”</w:t>
+              <w:t>“Dawnoo”</w:t>
             </w:r>
           </w:p>
         </w:tc>
@@ -4237,21 +4121,7 @@
               <w:rPr>
                 <w:i/>
               </w:rPr>
-              <w:t>“</w:t>
-            </w:r>
-            <w:proofErr w:type="spellStart"/>
-            <w:r>
-              <w:rPr>
-                <w:i/>
-              </w:rPr>
-              <w:t>Toma</w:t>
-            </w:r>
-            <w:proofErr w:type="spellEnd"/>
-            <w:r>
-              <w:rPr>
-                <w:i/>
-              </w:rPr>
-              <w:t>”</w:t>
+              <w:t>“Toma”</w:t>
             </w:r>
           </w:p>
         </w:tc>
@@ -4481,21 +4351,7 @@
               <w:rPr>
                 <w:i/>
               </w:rPr>
-              <w:t>“</w:t>
-            </w:r>
-            <w:proofErr w:type="spellStart"/>
-            <w:r>
-              <w:rPr>
-                <w:i/>
-              </w:rPr>
-              <w:t>Hiftam</w:t>
-            </w:r>
-            <w:proofErr w:type="spellEnd"/>
-            <w:r>
-              <w:rPr>
-                <w:i/>
-              </w:rPr>
-              <w:t>”</w:t>
+              <w:t>“Hiftam”</w:t>
             </w:r>
           </w:p>
         </w:tc>
@@ -5320,21 +5176,7 @@
               <w:rPr>
                 <w:i/>
               </w:rPr>
-              <w:t>“</w:t>
-            </w:r>
-            <w:proofErr w:type="spellStart"/>
-            <w:r>
-              <w:rPr>
-                <w:i/>
-              </w:rPr>
-              <w:t>Blicket</w:t>
-            </w:r>
-            <w:proofErr w:type="spellEnd"/>
-            <w:r>
-              <w:rPr>
-                <w:i/>
-              </w:rPr>
-              <w:t>”</w:t>
+              <w:t>“Blicket”</w:t>
             </w:r>
           </w:p>
         </w:tc>
@@ -5966,21 +5808,7 @@
               <w:rPr>
                 <w:i/>
               </w:rPr>
-              <w:t>“</w:t>
-            </w:r>
-            <w:proofErr w:type="spellStart"/>
-            <w:r>
-              <w:rPr>
-                <w:i/>
-              </w:rPr>
-              <w:t>Dawnoo</w:t>
-            </w:r>
-            <w:proofErr w:type="spellEnd"/>
-            <w:r>
-              <w:rPr>
-                <w:i/>
-              </w:rPr>
-              <w:t>”</w:t>
+              <w:t>“Dawnoo”</w:t>
             </w:r>
           </w:p>
         </w:tc>
@@ -6612,21 +6440,7 @@
               <w:rPr>
                 <w:i/>
               </w:rPr>
-              <w:t>“</w:t>
-            </w:r>
-            <w:proofErr w:type="spellStart"/>
-            <w:r>
-              <w:rPr>
-                <w:i/>
-              </w:rPr>
-              <w:t>Toma</w:t>
-            </w:r>
-            <w:proofErr w:type="spellEnd"/>
-            <w:r>
-              <w:rPr>
-                <w:i/>
-              </w:rPr>
-              <w:t>”</w:t>
+              <w:t>“Toma”</w:t>
             </w:r>
           </w:p>
         </w:tc>
@@ -6814,21 +6628,7 @@
               <w:rPr>
                 <w:i/>
               </w:rPr>
-              <w:t>“</w:t>
-            </w:r>
-            <w:proofErr w:type="spellStart"/>
-            <w:r>
-              <w:rPr>
-                <w:i/>
-              </w:rPr>
-              <w:t>Hiftam</w:t>
-            </w:r>
-            <w:proofErr w:type="spellEnd"/>
-            <w:r>
-              <w:rPr>
-                <w:i/>
-              </w:rPr>
-              <w:t>”</w:t>
+              <w:t>“Hiftam”</w:t>
             </w:r>
           </w:p>
         </w:tc>
@@ -7333,21 +7133,7 @@
               <w:rPr>
                 <w:i/>
               </w:rPr>
-              <w:t>“</w:t>
-            </w:r>
-            <w:proofErr w:type="spellStart"/>
-            <w:r>
-              <w:rPr>
-                <w:i/>
-              </w:rPr>
-              <w:t>Blicket</w:t>
-            </w:r>
-            <w:proofErr w:type="spellEnd"/>
-            <w:r>
-              <w:rPr>
-                <w:i/>
-              </w:rPr>
-              <w:t>”</w:t>
+              <w:t>“Blicket”</w:t>
             </w:r>
           </w:p>
         </w:tc>
@@ -8052,21 +7838,7 @@
               <w:rPr>
                 <w:i/>
               </w:rPr>
-              <w:t>“</w:t>
-            </w:r>
-            <w:proofErr w:type="spellStart"/>
-            <w:r>
-              <w:rPr>
-                <w:i/>
-              </w:rPr>
-              <w:t>Dawnoo</w:t>
-            </w:r>
-            <w:proofErr w:type="spellEnd"/>
-            <w:r>
-              <w:rPr>
-                <w:i/>
-              </w:rPr>
-              <w:t>”</w:t>
+              <w:t>“Dawnoo”</w:t>
             </w:r>
           </w:p>
         </w:tc>
@@ -8756,21 +8528,7 @@
               <w:rPr>
                 <w:i/>
               </w:rPr>
-              <w:t>“</w:t>
-            </w:r>
-            <w:proofErr w:type="spellStart"/>
-            <w:r>
-              <w:rPr>
-                <w:i/>
-              </w:rPr>
-              <w:t>Toma</w:t>
-            </w:r>
-            <w:proofErr w:type="spellEnd"/>
-            <w:r>
-              <w:rPr>
-                <w:i/>
-              </w:rPr>
-              <w:t>”</w:t>
+              <w:t>“Toma”</w:t>
             </w:r>
           </w:p>
         </w:tc>
@@ -8957,21 +8715,7 @@
               <w:rPr>
                 <w:i/>
               </w:rPr>
-              <w:t>“</w:t>
-            </w:r>
-            <w:proofErr w:type="spellStart"/>
-            <w:r>
-              <w:rPr>
-                <w:i/>
-              </w:rPr>
-              <w:t>Hiftam</w:t>
-            </w:r>
-            <w:proofErr w:type="spellEnd"/>
-            <w:r>
-              <w:rPr>
-                <w:i/>
-              </w:rPr>
-              <w:t>”</w:t>
+              <w:t>“Hiftam”</w:t>
             </w:r>
           </w:p>
         </w:tc>
@@ -10087,7 +9831,7 @@
 </file>
 
 <file path=customXml/itemProps1.xml><?xml version="1.0" encoding="utf-8"?>
-<ds:datastoreItem xmlns:ds="http://schemas.openxmlformats.org/officeDocument/2006/customXml" ds:itemID="{F245DD4E-CB7A-014C-A298-60CFD227618F}">
+<ds:datastoreItem xmlns:ds="http://schemas.openxmlformats.org/officeDocument/2006/customXml" ds:itemID="{4D0A2243-91C9-EB41-9C13-65BE21702B99}">
   <ds:schemaRefs>
     <ds:schemaRef ds:uri="http://schemas.openxmlformats.org/officeDocument/2006/bibliography"/>
   </ds:schemaRefs>

</xml_diff>